<commit_message>
thống kê + xuất file PDF, Excel viên chức nghĩ theo danh mục nghỉ, khoa, thời gian bắt đầu nghỉ
</commit_message>
<xml_diff>
--- a/Lê Huỳnh Quốc Bảo.docx
+++ b/Lê Huỳnh Quốc Bảo.docx
@@ -1228,6 +1228,36 @@
           <w:szCs w:val="26"/>
         </w:rPr>
         <w:t>ỉ</w:t>
+      </w:r>
+      <w:r>
+        <w:rPr>
+          <w:b/>
+          <w:bCs/>
+          <w:color w:val="0070C0"/>
+          <w:sz w:val="26"/>
+          <w:szCs w:val="26"/>
+        </w:rPr>
+        <w:t xml:space="preserve"> vi</w:t>
+      </w:r>
+      <w:r>
+        <w:rPr>
+          <w:b/>
+          <w:bCs/>
+          <w:color w:val="0070C0"/>
+          <w:sz w:val="26"/>
+          <w:szCs w:val="26"/>
+        </w:rPr>
+        <w:t>ệ</w:t>
+      </w:r>
+      <w:r>
+        <w:rPr>
+          <w:b/>
+          <w:bCs/>
+          <w:color w:val="0070C0"/>
+          <w:sz w:val="26"/>
+          <w:szCs w:val="26"/>
+        </w:rPr>
+        <w:t>c</w:t>
       </w:r>
     </w:p>
     <w:p>

</xml_diff>